<commit_message>
Chapter Two notes added
</commit_message>
<xml_diff>
--- a/OCA/Notes/Chapter 2.docx
+++ b/OCA/Notes/Chapter 2.docx
@@ -4,96 +4,466 @@
   <w:body>
     <w:p>
       <w:pPr>
-        <w:pStyle w:val="Heading2"/>
-        <w:rPr>
-          <w:sz w:val="40"/>
-          <w:szCs w:val="40"/>
-        </w:rPr>
+        <w:pStyle w:val="Heading1"/>
       </w:pPr>
       <w:r>
-        <w:rPr>
-          <w:rFonts w:ascii="UniversLTStd" w:hAnsi="UniversLTStd" w:cs="UniversLTStd"/>
-          <w:sz w:val="40"/>
-          <w:szCs w:val="40"/>
-        </w:rPr>
-        <w:t>Implementing Interfaces</w:t>
+        <w:t>Understanding</w:t>
+      </w:r>
+      <w:bookmarkStart w:id="0" w:name="_GoBack"/>
+      <w:bookmarkEnd w:id="0"/>
+      <w:r>
+        <w:t xml:space="preserve"> Java Operators</w:t>
       </w:r>
       <w:r>
-        <w:rPr>
-          <w:sz w:val="40"/>
-          <w:szCs w:val="40"/>
-        </w:rPr>
         <w:t>:</w:t>
       </w:r>
     </w:p>
-    <w:p>
-      <w:pPr>
-        <w:autoSpaceDE w:val="0"/>
-        <w:autoSpaceDN w:val="0"/>
-        <w:adjustRightInd w:val="0"/>
-        <w:spacing w:after="0" w:line="240" w:lineRule="auto"/>
+    <w:p/>
+    <w:p>
+      <w:pPr>
+        <w:pStyle w:val="Heading1"/>
+      </w:pPr>
+    </w:p>
+    <w:p>
+      <w:pPr>
+        <w:pStyle w:val="Heading1"/>
+      </w:pPr>
+    </w:p>
+    <w:p>
+      <w:pPr>
+        <w:pStyle w:val="Heading1"/>
+      </w:pPr>
+    </w:p>
+    <w:p>
+      <w:pPr>
+        <w:pStyle w:val="Heading1"/>
+      </w:pPr>
+    </w:p>
+    <w:p>
+      <w:pPr>
+        <w:pStyle w:val="Heading1"/>
+      </w:pPr>
+    </w:p>
+    <w:p>
+      <w:pPr>
+        <w:pStyle w:val="Heading1"/>
+      </w:pPr>
+    </w:p>
+    <w:p>
+      <w:pPr>
+        <w:pStyle w:val="Heading1"/>
+      </w:pPr>
+    </w:p>
+    <w:p>
+      <w:pPr>
+        <w:pStyle w:val="Heading1"/>
+      </w:pPr>
+    </w:p>
+    <w:p>
+      <w:pPr>
+        <w:pStyle w:val="Heading1"/>
+      </w:pPr>
+    </w:p>
+    <w:p>
+      <w:pPr>
+        <w:pStyle w:val="Heading1"/>
+      </w:pPr>
+    </w:p>
+    <w:p>
+      <w:pPr>
+        <w:pStyle w:val="Heading1"/>
+      </w:pPr>
+    </w:p>
+    <w:p>
+      <w:pPr>
+        <w:pStyle w:val="Heading1"/>
+      </w:pPr>
+    </w:p>
+    <w:p>
+      <w:pPr>
+        <w:pStyle w:val="Heading1"/>
+      </w:pPr>
+    </w:p>
+    <w:p>
+      <w:pPr>
+        <w:pStyle w:val="Heading1"/>
+      </w:pPr>
+    </w:p>
+    <w:p>
+      <w:pPr>
+        <w:pStyle w:val="Heading1"/>
+      </w:pPr>
+    </w:p>
+    <w:p>
+      <w:pPr>
+        <w:pStyle w:val="Heading1"/>
+      </w:pPr>
+    </w:p>
+    <w:p>
+      <w:pPr>
+        <w:pStyle w:val="Heading1"/>
       </w:pPr>
       <w:r>
-        <w:rPr>
-          <w:noProof/>
-        </w:rPr>
-        <w:drawing>
-          <wp:inline distT="0" distB="0" distL="0" distR="0">
-            <wp:extent cx="5724525" cy="2819400"/>
-            <wp:effectExtent l="0" t="0" r="9525" b="0"/>
-            <wp:docPr id="2" name="Picture 2" descr="C:\Users\Hammad Awan\Desktop\Capture.PNG"/>
-            <wp:cNvGraphicFramePr>
-              <a:graphicFrameLocks xmlns:a="http://schemas.openxmlformats.org/drawingml/2006/main" noChangeAspect="1"/>
-            </wp:cNvGraphicFramePr>
-            <a:graphic xmlns:a="http://schemas.openxmlformats.org/drawingml/2006/main">
-              <a:graphicData uri="http://schemas.openxmlformats.org/drawingml/2006/picture">
-                <pic:pic xmlns:pic="http://schemas.openxmlformats.org/drawingml/2006/picture">
-                  <pic:nvPicPr>
-                    <pic:cNvPr id="0" name="Picture 2" descr="C:\Users\Hammad Awan\Desktop\Capture.PNG"/>
-                    <pic:cNvPicPr>
-                      <a:picLocks noChangeAspect="1" noChangeArrowheads="1"/>
-                    </pic:cNvPicPr>
-                  </pic:nvPicPr>
-                  <pic:blipFill>
-                    <a:blip r:embed="rId9">
-                      <a:extLst>
-                        <a:ext uri="{28A0092B-C50C-407E-A947-70E740481C1C}">
-                          <a14:useLocalDpi xmlns:a14="http://schemas.microsoft.com/office/drawing/2010/main" val="0"/>
-                        </a:ext>
-                      </a:extLst>
-                    </a:blip>
-                    <a:srcRect/>
-                    <a:stretch>
-                      <a:fillRect/>
-                    </a:stretch>
-                  </pic:blipFill>
-                  <pic:spPr bwMode="auto">
-                    <a:xfrm>
-                      <a:off x="0" y="0"/>
-                      <a:ext cx="5724525" cy="2819400"/>
-                    </a:xfrm>
-                    <a:prstGeom prst="rect">
-                      <a:avLst/>
-                    </a:prstGeom>
-                    <a:noFill/>
-                    <a:ln>
-                      <a:noFill/>
-                    </a:ln>
-                  </pic:spPr>
-                </pic:pic>
-              </a:graphicData>
-            </a:graphic>
-          </wp:inline>
-        </w:drawing>
+        <w:lastRenderedPageBreak/>
+        <w:t xml:space="preserve">Working with Binary Arithmetic </w:t>
       </w:r>
-    </w:p>
-    <w:p>
-      <w:pPr>
-        <w:pStyle w:val="ListParagraph"/>
-        <w:numPr>
-          <w:ilvl w:val="0"/>
-          <w:numId w:val="1"/>
-        </w:numPr>
+      <w:r>
+        <w:t>Operators</w:t>
+      </w:r>
+      <w:r>
+        <w:t>:</w:t>
+      </w:r>
+    </w:p>
+    <w:p>
+      <w:pPr>
+        <w:pStyle w:val="Heading1"/>
+      </w:pPr>
+    </w:p>
+    <w:p>
+      <w:pPr>
+        <w:pStyle w:val="Heading1"/>
+      </w:pPr>
+    </w:p>
+    <w:p>
+      <w:pPr>
+        <w:pStyle w:val="Heading1"/>
+      </w:pPr>
+    </w:p>
+    <w:p>
+      <w:pPr>
+        <w:pStyle w:val="Heading1"/>
+      </w:pPr>
+    </w:p>
+    <w:p>
+      <w:pPr>
+        <w:pStyle w:val="Heading1"/>
+      </w:pPr>
+    </w:p>
+    <w:p>
+      <w:pPr>
+        <w:pStyle w:val="Heading1"/>
+      </w:pPr>
+    </w:p>
+    <w:p>
+      <w:pPr>
+        <w:pStyle w:val="Heading1"/>
+      </w:pPr>
+    </w:p>
+    <w:p>
+      <w:pPr>
+        <w:pStyle w:val="Heading1"/>
+      </w:pPr>
+    </w:p>
+    <w:p>
+      <w:pPr>
+        <w:pStyle w:val="Heading1"/>
+      </w:pPr>
+    </w:p>
+    <w:p>
+      <w:pPr>
+        <w:pStyle w:val="Heading1"/>
+      </w:pPr>
+    </w:p>
+    <w:p>
+      <w:pPr>
+        <w:pStyle w:val="Heading1"/>
+      </w:pPr>
+    </w:p>
+    <w:p>
+      <w:pPr>
+        <w:pStyle w:val="Heading1"/>
+      </w:pPr>
+    </w:p>
+    <w:p>
+      <w:pPr>
+        <w:pStyle w:val="Heading1"/>
+      </w:pPr>
+    </w:p>
+    <w:p>
+      <w:pPr>
+        <w:pStyle w:val="Heading1"/>
+      </w:pPr>
+    </w:p>
+    <w:p>
+      <w:pPr>
+        <w:pStyle w:val="Heading1"/>
+      </w:pPr>
+    </w:p>
+    <w:p>
+      <w:pPr>
+        <w:pStyle w:val="Heading1"/>
+      </w:pPr>
+      <w:r>
+        <w:lastRenderedPageBreak/>
+        <w:t>Working with Unary Operators</w:t>
+      </w:r>
+      <w:r>
+        <w:t>:</w:t>
+      </w:r>
+    </w:p>
+    <w:p>
+      <w:pPr>
+        <w:pStyle w:val="Heading1"/>
+      </w:pPr>
+    </w:p>
+    <w:p>
+      <w:pPr>
+        <w:pStyle w:val="Heading1"/>
+      </w:pPr>
+    </w:p>
+    <w:p>
+      <w:pPr>
+        <w:pStyle w:val="Heading1"/>
+      </w:pPr>
+    </w:p>
+    <w:p>
+      <w:pPr>
+        <w:pStyle w:val="Heading1"/>
+      </w:pPr>
+    </w:p>
+    <w:p>
+      <w:pPr>
+        <w:pStyle w:val="Heading1"/>
+      </w:pPr>
+    </w:p>
+    <w:p>
+      <w:pPr>
+        <w:pStyle w:val="Heading1"/>
+      </w:pPr>
+    </w:p>
+    <w:p>
+      <w:pPr>
+        <w:pStyle w:val="Heading1"/>
+      </w:pPr>
+    </w:p>
+    <w:p>
+      <w:pPr>
+        <w:pStyle w:val="Heading1"/>
+      </w:pPr>
+    </w:p>
+    <w:p>
+      <w:pPr>
+        <w:pStyle w:val="Heading1"/>
+      </w:pPr>
+    </w:p>
+    <w:p>
+      <w:pPr>
+        <w:pStyle w:val="Heading1"/>
+      </w:pPr>
+    </w:p>
+    <w:p>
+      <w:pPr>
+        <w:pStyle w:val="Heading1"/>
+      </w:pPr>
+    </w:p>
+    <w:p>
+      <w:pPr>
+        <w:pStyle w:val="Heading1"/>
+      </w:pPr>
+    </w:p>
+    <w:p>
+      <w:pPr>
+        <w:pStyle w:val="Heading1"/>
+      </w:pPr>
+    </w:p>
+    <w:p>
+      <w:pPr>
+        <w:pStyle w:val="Heading1"/>
+      </w:pPr>
+    </w:p>
+    <w:p>
+      <w:pPr>
+        <w:pStyle w:val="Heading1"/>
+      </w:pPr>
+    </w:p>
+    <w:p>
+      <w:pPr>
+        <w:pStyle w:val="Heading1"/>
+      </w:pPr>
+      <w:r>
+        <w:lastRenderedPageBreak/>
+        <w:t>Using Additional Binary Operators</w:t>
+      </w:r>
+      <w:r>
+        <w:t>:</w:t>
+      </w:r>
+    </w:p>
+    <w:p>
+      <w:pPr>
+        <w:pStyle w:val="Heading1"/>
+      </w:pPr>
+    </w:p>
+    <w:p>
+      <w:pPr>
+        <w:pStyle w:val="Heading1"/>
+      </w:pPr>
+    </w:p>
+    <w:p>
+      <w:pPr>
+        <w:pStyle w:val="Heading1"/>
+      </w:pPr>
+    </w:p>
+    <w:p>
+      <w:pPr>
+        <w:pStyle w:val="Heading1"/>
+      </w:pPr>
+    </w:p>
+    <w:p>
+      <w:pPr>
+        <w:pStyle w:val="Heading1"/>
+      </w:pPr>
+    </w:p>
+    <w:p>
+      <w:pPr>
+        <w:pStyle w:val="Heading1"/>
+      </w:pPr>
+    </w:p>
+    <w:p>
+      <w:pPr>
+        <w:pStyle w:val="Heading1"/>
+      </w:pPr>
+    </w:p>
+    <w:p>
+      <w:pPr>
+        <w:pStyle w:val="Heading1"/>
+      </w:pPr>
+    </w:p>
+    <w:p>
+      <w:pPr>
+        <w:pStyle w:val="Heading1"/>
+      </w:pPr>
+    </w:p>
+    <w:p>
+      <w:pPr>
+        <w:pStyle w:val="Heading1"/>
+      </w:pPr>
+    </w:p>
+    <w:p>
+      <w:pPr>
+        <w:pStyle w:val="Heading1"/>
+      </w:pPr>
+    </w:p>
+    <w:p>
+      <w:pPr>
+        <w:pStyle w:val="Heading1"/>
+      </w:pPr>
+    </w:p>
+    <w:p>
+      <w:pPr>
+        <w:pStyle w:val="Heading1"/>
+      </w:pPr>
+    </w:p>
+    <w:p>
+      <w:pPr>
+        <w:pStyle w:val="Heading1"/>
+      </w:pPr>
+    </w:p>
+    <w:p>
+      <w:pPr>
+        <w:pStyle w:val="Heading1"/>
+      </w:pPr>
+    </w:p>
+    <w:p>
+      <w:pPr>
+        <w:pStyle w:val="Heading1"/>
+      </w:pPr>
+      <w:r>
+        <w:lastRenderedPageBreak/>
+        <w:t>Understanding Java Statements</w:t>
+      </w:r>
+      <w:r>
+        <w:t>:</w:t>
+      </w:r>
+    </w:p>
+    <w:p>
+      <w:pPr>
+        <w:pStyle w:val="Heading1"/>
+      </w:pPr>
+    </w:p>
+    <w:p>
+      <w:pPr>
+        <w:pStyle w:val="Heading1"/>
+      </w:pPr>
+    </w:p>
+    <w:p>
+      <w:pPr>
+        <w:pStyle w:val="Heading1"/>
+      </w:pPr>
+    </w:p>
+    <w:p>
+      <w:pPr>
+        <w:pStyle w:val="Heading1"/>
+      </w:pPr>
+    </w:p>
+    <w:p>
+      <w:pPr>
+        <w:pStyle w:val="Heading1"/>
+      </w:pPr>
+    </w:p>
+    <w:p>
+      <w:pPr>
+        <w:pStyle w:val="Heading1"/>
+      </w:pPr>
+    </w:p>
+    <w:p>
+      <w:pPr>
+        <w:pStyle w:val="Heading1"/>
+      </w:pPr>
+    </w:p>
+    <w:p>
+      <w:pPr>
+        <w:pStyle w:val="Heading1"/>
+      </w:pPr>
+    </w:p>
+    <w:p>
+      <w:pPr>
+        <w:pStyle w:val="Heading1"/>
+      </w:pPr>
+    </w:p>
+    <w:p>
+      <w:pPr>
+        <w:pStyle w:val="Heading1"/>
+      </w:pPr>
+    </w:p>
+    <w:p>
+      <w:pPr>
+        <w:pStyle w:val="Heading1"/>
+      </w:pPr>
+    </w:p>
+    <w:p>
+      <w:pPr>
+        <w:pStyle w:val="Heading1"/>
+      </w:pPr>
+    </w:p>
+    <w:p>
+      <w:pPr>
+        <w:pStyle w:val="Heading1"/>
+      </w:pPr>
+    </w:p>
+    <w:p>
+      <w:pPr>
+        <w:pStyle w:val="Heading1"/>
+      </w:pPr>
+    </w:p>
+    <w:p>
+      <w:pPr>
+        <w:pStyle w:val="Heading1"/>
+      </w:pPr>
+    </w:p>
+    <w:p>
+      <w:pPr>
+        <w:pStyle w:val="Heading1"/>
+      </w:pPr>
+      <w:r>
+        <w:lastRenderedPageBreak/>
+        <w:t>Understanding Advanced Flow Control</w:t>
+      </w:r>
+      <w:r>
+        <w:t>:</w:t>
+      </w:r>
+    </w:p>
+    <w:p>
+      <w:pPr>
         <w:autoSpaceDE w:val="0"/>
         <w:autoSpaceDN w:val="0"/>
         <w:adjustRightInd w:val="0"/>
@@ -102,20 +472,9 @@
           <w:rFonts w:ascii="Arial" w:hAnsi="Arial" w:cs="Arial"/>
         </w:rPr>
       </w:pPr>
-      <w:r>
-        <w:rPr>
-          <w:rFonts w:ascii="Arial" w:hAnsi="Arial" w:cs="Arial"/>
-        </w:rPr>
-        <w:t>The abstract keyword with interface definition is assumed. Whether you provide it or not.</w:t>
-      </w:r>
-    </w:p>
-    <w:p>
-      <w:pPr>
-        <w:pStyle w:val="ListParagraph"/>
-        <w:numPr>
-          <w:ilvl w:val="0"/>
-          <w:numId w:val="1"/>
-        </w:numPr>
+    </w:p>
+    <w:p>
+      <w:pPr>
         <w:autoSpaceDE w:val="0"/>
         <w:autoSpaceDN w:val="0"/>
         <w:adjustRightInd w:val="0"/>
@@ -124,20 +483,9 @@
           <w:rFonts w:ascii="Arial" w:hAnsi="Arial" w:cs="Arial"/>
         </w:rPr>
       </w:pPr>
-      <w:r>
-        <w:rPr>
-          <w:rFonts w:ascii="Arial" w:hAnsi="Arial" w:cs="Arial"/>
-        </w:rPr>
-        <w:t>The method modifiers in this example, abstract and public, are assumed. In other words, whether or not you provide them, the compiler will automatically insert them as part of the method definition.</w:t>
-      </w:r>
-    </w:p>
-    <w:p>
-      <w:pPr>
-        <w:pStyle w:val="ListParagraph"/>
-        <w:numPr>
-          <w:ilvl w:val="0"/>
-          <w:numId w:val="1"/>
-        </w:numPr>
+    </w:p>
+    <w:p>
+      <w:pPr>
         <w:autoSpaceDE w:val="0"/>
         <w:autoSpaceDN w:val="0"/>
         <w:adjustRightInd w:val="0"/>
@@ -146,946 +494,10 @@
           <w:rFonts w:ascii="Arial" w:hAnsi="Arial" w:cs="Arial"/>
         </w:rPr>
       </w:pPr>
-      <w:r>
-        <w:rPr>
-          <w:rFonts w:ascii="Arial" w:hAnsi="Arial" w:cs="Arial"/>
-        </w:rPr>
-        <w:t>The variables declared in an interface are assumed to me public, static, and final. C</w:t>
-      </w:r>
-      <w:r>
-        <w:rPr>
-          <w:rFonts w:ascii="Arial" w:hAnsi="Arial" w:cs="Arial"/>
-        </w:rPr>
-        <w:t xml:space="preserve">ompiler will automatically insert </w:t>
-      </w:r>
-      <w:r>
-        <w:rPr>
-          <w:rFonts w:ascii="Arial" w:hAnsi="Arial" w:cs="Arial"/>
-          <w:b/>
-        </w:rPr>
-        <w:t>public static final</w:t>
-      </w:r>
-      <w:r>
-        <w:rPr>
-          <w:rFonts w:ascii="Arial" w:hAnsi="Arial" w:cs="Arial"/>
-        </w:rPr>
-        <w:t xml:space="preserve"> </w:t>
-      </w:r>
-      <w:r>
-        <w:rPr>
-          <w:rFonts w:ascii="Arial" w:hAnsi="Arial" w:cs="Arial"/>
-        </w:rPr>
-        <w:t>as part of the variable declaration.</w:t>
-      </w:r>
-    </w:p>
-    <w:p>
-      <w:pPr>
-        <w:autoSpaceDE w:val="0"/>
-        <w:autoSpaceDN w:val="0"/>
-        <w:adjustRightInd w:val="0"/>
-        <w:spacing w:after="0" w:line="240" w:lineRule="auto"/>
-        <w:rPr>
-          <w:rFonts w:ascii="Arial" w:hAnsi="Arial" w:cs="Arial"/>
-        </w:rPr>
-      </w:pPr>
-    </w:p>
-    <w:p>
-      <w:pPr>
-        <w:pStyle w:val="Heading2"/>
-        <w:rPr>
-          <w:rFonts w:ascii="UniversLTStd" w:hAnsi="UniversLTStd" w:cs="UniversLTStd"/>
-          <w:sz w:val="40"/>
-          <w:szCs w:val="40"/>
-        </w:rPr>
-      </w:pPr>
-      <w:r>
-        <w:rPr>
-          <w:rFonts w:ascii="UniversLTStd" w:hAnsi="UniversLTStd" w:cs="UniversLTStd"/>
-          <w:sz w:val="40"/>
-          <w:szCs w:val="40"/>
-        </w:rPr>
-        <w:t>Defining an Interface</w:t>
-      </w:r>
-      <w:r>
-        <w:rPr>
-          <w:rFonts w:ascii="UniversLTStd" w:hAnsi="UniversLTStd" w:cs="UniversLTStd"/>
-          <w:sz w:val="40"/>
-          <w:szCs w:val="40"/>
-        </w:rPr>
-        <w:t>:</w:t>
-      </w:r>
-    </w:p>
-    <w:p>
-      <w:pPr>
-        <w:autoSpaceDE w:val="0"/>
-        <w:autoSpaceDN w:val="0"/>
-        <w:adjustRightInd w:val="0"/>
-        <w:spacing w:after="0" w:line="240" w:lineRule="auto"/>
-        <w:rPr>
-          <w:rFonts w:ascii="Arial" w:hAnsi="Arial" w:cs="Arial"/>
-        </w:rPr>
-      </w:pPr>
-      <w:r>
-        <w:rPr>
-          <w:rFonts w:ascii="Arial" w:hAnsi="Arial" w:cs="Arial"/>
-        </w:rPr>
-        <w:t xml:space="preserve">The following is a list </w:t>
-      </w:r>
-      <w:r>
-        <w:rPr>
-          <w:rFonts w:ascii="Arial" w:hAnsi="Arial" w:cs="Arial"/>
-        </w:rPr>
-        <w:t>of rules for creating an interface, many of which you should recognize as adaptio</w:t>
-      </w:r>
-      <w:r>
-        <w:rPr>
-          <w:rFonts w:ascii="Arial" w:hAnsi="Arial" w:cs="Arial"/>
-        </w:rPr>
-        <w:t>ns of the rules for defi</w:t>
-      </w:r>
-      <w:r>
-        <w:rPr>
-          <w:rFonts w:ascii="Arial" w:hAnsi="Arial" w:cs="Arial"/>
-        </w:rPr>
-        <w:t>ning abstract classes.</w:t>
-      </w:r>
-    </w:p>
-    <w:p>
-      <w:pPr>
-        <w:autoSpaceDE w:val="0"/>
-        <w:autoSpaceDN w:val="0"/>
-        <w:adjustRightInd w:val="0"/>
-        <w:spacing w:after="0" w:line="240" w:lineRule="auto"/>
-        <w:jc w:val="both"/>
-        <w:rPr>
-          <w:rFonts w:ascii="Arial" w:hAnsi="Arial" w:cs="Arial"/>
-        </w:rPr>
-      </w:pPr>
-    </w:p>
-    <w:p>
-      <w:pPr>
-        <w:pStyle w:val="ListParagraph"/>
-        <w:numPr>
-          <w:ilvl w:val="0"/>
-          <w:numId w:val="3"/>
-        </w:numPr>
-        <w:autoSpaceDE w:val="0"/>
-        <w:autoSpaceDN w:val="0"/>
-        <w:adjustRightInd w:val="0"/>
-        <w:spacing w:after="0" w:line="240" w:lineRule="auto"/>
-        <w:jc w:val="both"/>
-        <w:rPr>
-          <w:rFonts w:ascii="Arial" w:hAnsi="Arial" w:cs="Arial"/>
-        </w:rPr>
-      </w:pPr>
-      <w:r>
-        <w:rPr>
-          <w:rFonts w:ascii="Arial" w:hAnsi="Arial" w:cs="Arial"/>
-        </w:rPr>
-        <w:t>Interfaces cannot be instantiated directly.</w:t>
-      </w:r>
-    </w:p>
-    <w:p>
-      <w:pPr>
-        <w:pStyle w:val="ListParagraph"/>
-        <w:numPr>
-          <w:ilvl w:val="0"/>
-          <w:numId w:val="3"/>
-        </w:numPr>
-        <w:autoSpaceDE w:val="0"/>
-        <w:autoSpaceDN w:val="0"/>
-        <w:adjustRightInd w:val="0"/>
-        <w:spacing w:after="0" w:line="240" w:lineRule="auto"/>
-        <w:jc w:val="both"/>
-        <w:rPr>
-          <w:rFonts w:ascii="Arial" w:hAnsi="Arial" w:cs="Arial"/>
-        </w:rPr>
-      </w:pPr>
-      <w:r>
-        <w:rPr>
-          <w:rFonts w:ascii="Arial" w:hAnsi="Arial" w:cs="Arial"/>
-        </w:rPr>
-        <w:t>An interface is not required to have any methods.</w:t>
-      </w:r>
-    </w:p>
-    <w:p>
-      <w:pPr>
-        <w:pStyle w:val="ListParagraph"/>
-        <w:numPr>
-          <w:ilvl w:val="0"/>
-          <w:numId w:val="3"/>
-        </w:numPr>
-        <w:autoSpaceDE w:val="0"/>
-        <w:autoSpaceDN w:val="0"/>
-        <w:adjustRightInd w:val="0"/>
-        <w:spacing w:after="0" w:line="240" w:lineRule="auto"/>
-        <w:jc w:val="both"/>
-        <w:rPr>
-          <w:rFonts w:ascii="Arial" w:hAnsi="Arial" w:cs="Arial"/>
-        </w:rPr>
-      </w:pPr>
-      <w:r>
-        <w:rPr>
-          <w:rFonts w:ascii="Arial" w:hAnsi="Arial" w:cs="Arial"/>
-        </w:rPr>
-        <w:t>An interface may not be marked as final.</w:t>
-      </w:r>
-    </w:p>
-    <w:p>
-      <w:pPr>
-        <w:pStyle w:val="ListParagraph"/>
-        <w:numPr>
-          <w:ilvl w:val="0"/>
-          <w:numId w:val="3"/>
-        </w:numPr>
-        <w:autoSpaceDE w:val="0"/>
-        <w:autoSpaceDN w:val="0"/>
-        <w:adjustRightInd w:val="0"/>
-        <w:spacing w:after="0" w:line="240" w:lineRule="auto"/>
-        <w:jc w:val="both"/>
-        <w:rPr>
-          <w:rFonts w:ascii="Arial" w:hAnsi="Arial" w:cs="Arial"/>
-          <w:color w:val="000000" w:themeColor="text1"/>
-          <w:highlight w:val="lightGray"/>
-        </w:rPr>
-      </w:pPr>
-      <w:r>
-        <w:rPr>
-          <w:rFonts w:ascii="Arial" w:hAnsi="Arial" w:cs="Arial"/>
-          <w:color w:val="000000" w:themeColor="text1"/>
-          <w:highlight w:val="lightGray"/>
-        </w:rPr>
-        <w:t>All top-level interfaces are assumed to have public or default</w:t>
-      </w:r>
-      <w:r>
-        <w:rPr>
-          <w:rFonts w:ascii="Arial" w:hAnsi="Arial" w:cs="Arial"/>
-          <w:color w:val="000000" w:themeColor="text1"/>
-          <w:highlight w:val="lightGray"/>
-        </w:rPr>
-        <w:t xml:space="preserve"> access, and they must </w:t>
-      </w:r>
-      <w:r>
-        <w:rPr>
-          <w:rFonts w:ascii="Arial" w:hAnsi="Arial" w:cs="Arial"/>
-          <w:color w:val="000000" w:themeColor="text1"/>
-          <w:highlight w:val="lightGray"/>
-        </w:rPr>
-        <w:t>include the abstract modifier in their definition. The</w:t>
-      </w:r>
-      <w:r>
-        <w:rPr>
-          <w:rFonts w:ascii="Arial" w:hAnsi="Arial" w:cs="Arial"/>
-          <w:color w:val="000000" w:themeColor="text1"/>
-          <w:highlight w:val="lightGray"/>
-        </w:rPr>
-        <w:t xml:space="preserve">refore, marking an interface as private, </w:t>
-      </w:r>
-      <w:r>
-        <w:rPr>
-          <w:rFonts w:ascii="Arial" w:hAnsi="Arial" w:cs="Arial"/>
-          <w:color w:val="000000" w:themeColor="text1"/>
-          <w:highlight w:val="lightGray"/>
-        </w:rPr>
-        <w:t>protected, or final will trigger a compiler er</w:t>
-      </w:r>
-      <w:r>
-        <w:rPr>
-          <w:rFonts w:ascii="Arial" w:hAnsi="Arial" w:cs="Arial"/>
-          <w:color w:val="000000" w:themeColor="text1"/>
-          <w:highlight w:val="lightGray"/>
-        </w:rPr>
-        <w:t xml:space="preserve">ror, since this is incompatible </w:t>
-      </w:r>
-      <w:r>
-        <w:rPr>
-          <w:rFonts w:ascii="Arial" w:hAnsi="Arial" w:cs="Arial"/>
-          <w:color w:val="000000" w:themeColor="text1"/>
-          <w:highlight w:val="lightGray"/>
-        </w:rPr>
-        <w:t>with these assumptions.</w:t>
-      </w:r>
-    </w:p>
-    <w:p>
-      <w:pPr>
-        <w:pStyle w:val="ListParagraph"/>
-        <w:numPr>
-          <w:ilvl w:val="0"/>
-          <w:numId w:val="3"/>
-        </w:numPr>
-        <w:autoSpaceDE w:val="0"/>
-        <w:autoSpaceDN w:val="0"/>
-        <w:adjustRightInd w:val="0"/>
-        <w:spacing w:after="0" w:line="240" w:lineRule="auto"/>
-        <w:jc w:val="both"/>
-        <w:rPr>
-          <w:rFonts w:ascii="Arial" w:hAnsi="Arial" w:cs="Arial"/>
-        </w:rPr>
-      </w:pPr>
-      <w:r>
-        <w:rPr>
-          <w:rFonts w:ascii="Arial" w:hAnsi="Arial" w:cs="Arial"/>
-        </w:rPr>
-        <w:t>All nondefault methods in an interface are assumed</w:t>
-      </w:r>
-      <w:r>
-        <w:rPr>
-          <w:rFonts w:ascii="Arial" w:hAnsi="Arial" w:cs="Arial"/>
-        </w:rPr>
-        <w:t xml:space="preserve"> to have the modifiers abstract </w:t>
-      </w:r>
-      <w:r>
-        <w:rPr>
-          <w:rFonts w:ascii="Arial" w:hAnsi="Arial" w:cs="Arial"/>
-        </w:rPr>
-        <w:t xml:space="preserve">and public in their definition. Therefore, marking </w:t>
-      </w:r>
-      <w:r>
-        <w:rPr>
-          <w:rFonts w:ascii="Arial" w:hAnsi="Arial" w:cs="Arial"/>
-        </w:rPr>
-        <w:t xml:space="preserve">a method as private, protected, </w:t>
-      </w:r>
-      <w:r>
-        <w:rPr>
-          <w:rFonts w:ascii="Arial" w:hAnsi="Arial" w:cs="Arial"/>
-        </w:rPr>
-        <w:t>or final will trigger compiler errors as these are inc</w:t>
-      </w:r>
-      <w:r>
-        <w:rPr>
-          <w:rFonts w:ascii="Arial" w:hAnsi="Arial" w:cs="Arial"/>
-        </w:rPr>
-        <w:t xml:space="preserve">ompatible with the abstract and </w:t>
-      </w:r>
-      <w:r>
-        <w:rPr>
-          <w:rFonts w:ascii="Arial" w:hAnsi="Arial" w:cs="Arial"/>
-        </w:rPr>
-        <w:t>public keywords.</w:t>
-      </w:r>
-    </w:p>
-    <w:p>
-      <w:pPr>
-        <w:autoSpaceDE w:val="0"/>
-        <w:autoSpaceDN w:val="0"/>
-        <w:adjustRightInd w:val="0"/>
-        <w:spacing w:after="0" w:line="240" w:lineRule="auto"/>
-        <w:jc w:val="both"/>
-        <w:rPr>
-          <w:rFonts w:ascii="Arial" w:hAnsi="Arial" w:cs="Arial"/>
-        </w:rPr>
-      </w:pPr>
-    </w:p>
-    <w:p>
-      <w:pPr>
-        <w:autoSpaceDE w:val="0"/>
-        <w:autoSpaceDN w:val="0"/>
-        <w:adjustRightInd w:val="0"/>
-        <w:spacing w:after="0" w:line="240" w:lineRule="auto"/>
-        <w:rPr>
-          <w:rFonts w:ascii="Arial" w:hAnsi="Arial" w:cs="Arial"/>
-        </w:rPr>
-      </w:pPr>
-    </w:p>
-    <w:p>
-      <w:pPr>
-        <w:autoSpaceDE w:val="0"/>
-        <w:autoSpaceDN w:val="0"/>
-        <w:adjustRightInd w:val="0"/>
-        <w:spacing w:after="0" w:line="240" w:lineRule="auto"/>
-        <w:rPr>
-          <w:rFonts w:ascii="Arial" w:hAnsi="Arial" w:cs="Arial"/>
-        </w:rPr>
-      </w:pPr>
-    </w:p>
-    <w:p>
-      <w:pPr>
-        <w:autoSpaceDE w:val="0"/>
-        <w:autoSpaceDN w:val="0"/>
-        <w:adjustRightInd w:val="0"/>
-        <w:spacing w:after="0" w:line="240" w:lineRule="auto"/>
-        <w:rPr>
-          <w:rFonts w:ascii="Arial" w:hAnsi="Arial" w:cs="Arial"/>
-        </w:rPr>
-      </w:pPr>
-    </w:p>
-    <w:p>
-      <w:pPr>
-        <w:autoSpaceDE w:val="0"/>
-        <w:autoSpaceDN w:val="0"/>
-        <w:adjustRightInd w:val="0"/>
-        <w:spacing w:after="0" w:line="240" w:lineRule="auto"/>
-        <w:rPr>
-          <w:rFonts w:ascii="Arial" w:hAnsi="Arial" w:cs="Arial"/>
-        </w:rPr>
-      </w:pPr>
-    </w:p>
-    <w:p>
-      <w:pPr>
-        <w:autoSpaceDE w:val="0"/>
-        <w:autoSpaceDN w:val="0"/>
-        <w:adjustRightInd w:val="0"/>
-        <w:spacing w:after="0" w:line="240" w:lineRule="auto"/>
-        <w:rPr>
-          <w:rFonts w:ascii="Arial" w:hAnsi="Arial" w:cs="Arial"/>
-        </w:rPr>
-      </w:pPr>
-    </w:p>
-    <w:p>
-      <w:pPr>
-        <w:autoSpaceDE w:val="0"/>
-        <w:autoSpaceDN w:val="0"/>
-        <w:adjustRightInd w:val="0"/>
-        <w:spacing w:after="0" w:line="240" w:lineRule="auto"/>
-        <w:rPr>
-          <w:rFonts w:ascii="Arial" w:hAnsi="Arial" w:cs="Arial"/>
-        </w:rPr>
-      </w:pPr>
-    </w:p>
-    <w:p>
-      <w:pPr>
-        <w:pStyle w:val="Heading2"/>
-        <w:rPr>
-          <w:rFonts w:ascii="UniversLTStd" w:hAnsi="UniversLTStd" w:cs="UniversLTStd"/>
-          <w:sz w:val="40"/>
-          <w:szCs w:val="40"/>
-        </w:rPr>
-      </w:pPr>
-      <w:r>
-        <w:rPr>
-          <w:rFonts w:ascii="UniversLTStd" w:hAnsi="UniversLTStd" w:cs="UniversLTStd"/>
-          <w:sz w:val="40"/>
-          <w:szCs w:val="40"/>
-        </w:rPr>
-        <w:t>Inheriting an Interface:</w:t>
-      </w:r>
-    </w:p>
-    <w:p>
-      <w:pPr>
-        <w:pStyle w:val="ListParagraph"/>
-        <w:numPr>
-          <w:ilvl w:val="0"/>
-          <w:numId w:val="4"/>
-        </w:numPr>
-        <w:autoSpaceDE w:val="0"/>
-        <w:autoSpaceDN w:val="0"/>
-        <w:adjustRightInd w:val="0"/>
-        <w:spacing w:after="0" w:line="240" w:lineRule="auto"/>
-        <w:rPr>
-          <w:rFonts w:ascii="SabonLTStd-Roman" w:hAnsi="SabonLTStd-Roman" w:cs="SabonLTStd-Roman"/>
-          <w:sz w:val="19"/>
-          <w:szCs w:val="19"/>
-        </w:rPr>
-      </w:pPr>
-      <w:r>
-        <w:rPr>
-          <w:rFonts w:ascii="SabonLTStd-Roman" w:hAnsi="SabonLTStd-Roman" w:cs="SabonLTStd-Roman"/>
-          <w:sz w:val="19"/>
-          <w:szCs w:val="19"/>
-        </w:rPr>
-        <w:t xml:space="preserve">An interface that </w:t>
-      </w:r>
-      <w:r>
-        <w:rPr>
-          <w:rFonts w:ascii="SourceCodePro-Regular" w:hAnsi="SourceCodePro-Regular" w:cs="SourceCodePro-Regular"/>
-          <w:sz w:val="18"/>
-          <w:szCs w:val="18"/>
-        </w:rPr>
-        <w:t xml:space="preserve">extends </w:t>
-      </w:r>
-      <w:r>
-        <w:rPr>
-          <w:rFonts w:ascii="SabonLTStd-Roman" w:hAnsi="SabonLTStd-Roman" w:cs="SabonLTStd-Roman"/>
-          <w:sz w:val="19"/>
-          <w:szCs w:val="19"/>
-        </w:rPr>
-        <w:t>another interface, as</w:t>
-      </w:r>
-      <w:r>
-        <w:rPr>
-          <w:rFonts w:ascii="SabonLTStd-Roman" w:hAnsi="SabonLTStd-Roman" w:cs="SabonLTStd-Roman"/>
-          <w:sz w:val="19"/>
-          <w:szCs w:val="19"/>
-        </w:rPr>
-        <w:t xml:space="preserve"> well as an abstract class that </w:t>
-      </w:r>
-      <w:r>
-        <w:rPr>
-          <w:rFonts w:ascii="SourceCodePro-Regular" w:hAnsi="SourceCodePro-Regular" w:cs="SourceCodePro-Regular"/>
-          <w:sz w:val="18"/>
-          <w:szCs w:val="18"/>
-        </w:rPr>
-        <w:t xml:space="preserve">implements </w:t>
-      </w:r>
-      <w:r>
-        <w:rPr>
-          <w:rFonts w:ascii="SabonLTStd-Roman" w:hAnsi="SabonLTStd-Roman" w:cs="SabonLTStd-Roman"/>
-          <w:sz w:val="19"/>
-          <w:szCs w:val="19"/>
-        </w:rPr>
-        <w:t>an interface, inherits all of the abstr</w:t>
-      </w:r>
-      <w:r>
-        <w:rPr>
-          <w:rFonts w:ascii="SabonLTStd-Roman" w:hAnsi="SabonLTStd-Roman" w:cs="SabonLTStd-Roman"/>
-          <w:sz w:val="19"/>
-          <w:szCs w:val="19"/>
-        </w:rPr>
-        <w:t xml:space="preserve">act methods as its own abstract </w:t>
-      </w:r>
-      <w:r>
-        <w:rPr>
-          <w:rFonts w:ascii="SabonLTStd-Roman" w:hAnsi="SabonLTStd-Roman" w:cs="SabonLTStd-Roman"/>
-          <w:sz w:val="19"/>
-          <w:szCs w:val="19"/>
-        </w:rPr>
-        <w:t>methods.</w:t>
-      </w:r>
-    </w:p>
-    <w:p>
-      <w:pPr>
-        <w:pStyle w:val="ListParagraph"/>
-        <w:numPr>
-          <w:ilvl w:val="0"/>
-          <w:numId w:val="4"/>
-        </w:numPr>
-        <w:autoSpaceDE w:val="0"/>
-        <w:autoSpaceDN w:val="0"/>
-        <w:adjustRightInd w:val="0"/>
-        <w:spacing w:after="0" w:line="240" w:lineRule="auto"/>
-        <w:rPr>
-          <w:rFonts w:ascii="SabonLTStd-Roman" w:hAnsi="SabonLTStd-Roman" w:cs="SabonLTStd-Roman"/>
-          <w:sz w:val="19"/>
-          <w:szCs w:val="19"/>
-        </w:rPr>
-      </w:pPr>
-      <w:r>
-        <w:rPr>
-          <w:rFonts w:ascii="SabonLTStd-Roman" w:hAnsi="SabonLTStd-Roman" w:cs="SabonLTStd-Roman"/>
-          <w:sz w:val="19"/>
-          <w:szCs w:val="19"/>
-        </w:rPr>
-        <w:t xml:space="preserve">The first concrete class that </w:t>
-      </w:r>
-      <w:r>
-        <w:rPr>
-          <w:rFonts w:ascii="SourceCodePro-Regular" w:hAnsi="SourceCodePro-Regular" w:cs="SourceCodePro-Regular"/>
-          <w:sz w:val="18"/>
-          <w:szCs w:val="18"/>
-        </w:rPr>
-        <w:t xml:space="preserve">implements </w:t>
-      </w:r>
-      <w:r>
-        <w:rPr>
-          <w:rFonts w:ascii="SabonLTStd-Roman" w:hAnsi="SabonLTStd-Roman" w:cs="SabonLTStd-Roman"/>
-          <w:sz w:val="19"/>
-          <w:szCs w:val="19"/>
-        </w:rPr>
-        <w:t xml:space="preserve">an interface, or </w:t>
-      </w:r>
-      <w:r>
-        <w:rPr>
-          <w:rFonts w:ascii="SourceCodePro-Regular" w:hAnsi="SourceCodePro-Regular" w:cs="SourceCodePro-Regular"/>
-          <w:sz w:val="18"/>
-          <w:szCs w:val="18"/>
-        </w:rPr>
-        <w:t xml:space="preserve">extends </w:t>
-      </w:r>
-      <w:r>
-        <w:rPr>
-          <w:rFonts w:ascii="SabonLTStd-Roman" w:hAnsi="SabonLTStd-Roman" w:cs="SabonLTStd-Roman"/>
-          <w:sz w:val="19"/>
-          <w:szCs w:val="19"/>
-        </w:rPr>
-        <w:t xml:space="preserve">an abstract class </w:t>
-      </w:r>
-      <w:r>
-        <w:rPr>
-          <w:rFonts w:ascii="SabonLTStd-Roman" w:hAnsi="SabonLTStd-Roman" w:cs="SabonLTStd-Roman"/>
-          <w:sz w:val="19"/>
-          <w:szCs w:val="19"/>
-        </w:rPr>
-        <w:t xml:space="preserve">that </w:t>
-      </w:r>
-      <w:r>
-        <w:rPr>
-          <w:rFonts w:ascii="SourceCodePro-Regular" w:hAnsi="SourceCodePro-Regular" w:cs="SourceCodePro-Regular"/>
-          <w:sz w:val="18"/>
-          <w:szCs w:val="18"/>
-        </w:rPr>
-        <w:t xml:space="preserve">implements </w:t>
-      </w:r>
-      <w:r>
-        <w:rPr>
-          <w:rFonts w:ascii="SabonLTStd-Roman" w:hAnsi="SabonLTStd-Roman" w:cs="SabonLTStd-Roman"/>
-          <w:sz w:val="19"/>
-          <w:szCs w:val="19"/>
-        </w:rPr>
-        <w:t>an interface, must provide an implemen</w:t>
-      </w:r>
-      <w:r>
-        <w:rPr>
-          <w:rFonts w:ascii="SabonLTStd-Roman" w:hAnsi="SabonLTStd-Roman" w:cs="SabonLTStd-Roman"/>
-          <w:sz w:val="19"/>
-          <w:szCs w:val="19"/>
-        </w:rPr>
-        <w:t xml:space="preserve">tation for all of the inherited </w:t>
-      </w:r>
-      <w:r>
-        <w:rPr>
-          <w:rFonts w:ascii="SabonLTStd-Roman" w:hAnsi="SabonLTStd-Roman" w:cs="SabonLTStd-Roman"/>
-          <w:sz w:val="19"/>
-          <w:szCs w:val="19"/>
-        </w:rPr>
-        <w:t>abstract methods.</w:t>
-      </w:r>
-    </w:p>
-    <w:p>
-      <w:pPr>
-        <w:autoSpaceDE w:val="0"/>
-        <w:autoSpaceDN w:val="0"/>
-        <w:adjustRightInd w:val="0"/>
-        <w:spacing w:after="0" w:line="240" w:lineRule="auto"/>
-        <w:rPr>
-          <w:rFonts w:ascii="SabonLTStd-Roman" w:hAnsi="SabonLTStd-Roman" w:cs="SabonLTStd-Roman"/>
-          <w:sz w:val="19"/>
-          <w:szCs w:val="19"/>
-        </w:rPr>
-      </w:pPr>
-    </w:p>
-    <w:p>
-      <w:pPr>
-        <w:pStyle w:val="ListParagraph"/>
-        <w:numPr>
-          <w:ilvl w:val="0"/>
-          <w:numId w:val="8"/>
-        </w:numPr>
-        <w:autoSpaceDE w:val="0"/>
-        <w:autoSpaceDN w:val="0"/>
-        <w:adjustRightInd w:val="0"/>
-        <w:spacing w:after="0" w:line="240" w:lineRule="auto"/>
-        <w:rPr>
-          <w:rFonts w:ascii="SabonLTStd-Roman" w:hAnsi="SabonLTStd-Roman" w:cs="SabonLTStd-Roman"/>
-          <w:sz w:val="19"/>
-          <w:szCs w:val="19"/>
-        </w:rPr>
-      </w:pPr>
-      <w:r>
-        <w:rPr>
-          <w:rFonts w:ascii="SabonLTStd-Roman" w:hAnsi="SabonLTStd-Roman" w:cs="SabonLTStd-Roman"/>
-          <w:sz w:val="19"/>
-          <w:szCs w:val="19"/>
-        </w:rPr>
-        <w:t>When a concrete class wants to inherit an interface it is do so by implementing it.</w:t>
-      </w:r>
-    </w:p>
-    <w:p>
-      <w:pPr>
-        <w:pStyle w:val="ListParagraph"/>
-        <w:numPr>
-          <w:ilvl w:val="1"/>
-          <w:numId w:val="8"/>
-        </w:numPr>
-        <w:autoSpaceDE w:val="0"/>
-        <w:autoSpaceDN w:val="0"/>
-        <w:adjustRightInd w:val="0"/>
-        <w:spacing w:after="0" w:line="240" w:lineRule="auto"/>
-        <w:rPr>
-          <w:rFonts w:ascii="SourceCodePro-Regular" w:hAnsi="SourceCodePro-Regular" w:cs="SourceCodePro-Regular"/>
-          <w:sz w:val="18"/>
-          <w:szCs w:val="18"/>
-        </w:rPr>
-      </w:pPr>
-      <w:r>
-        <w:rPr>
-          <w:rFonts w:ascii="SourceCodePro-Regular" w:hAnsi="SourceCodePro-Regular" w:cs="SourceCodePro-Regular"/>
-          <w:sz w:val="18"/>
-          <w:szCs w:val="18"/>
-          <w:highlight w:val="lightGray"/>
-        </w:rPr>
-        <w:t>public class FieldMouse implements CanBurrow</w:t>
-      </w:r>
-    </w:p>
-    <w:p>
-      <w:pPr>
-        <w:pStyle w:val="ListParagraph"/>
-        <w:numPr>
-          <w:ilvl w:val="0"/>
-          <w:numId w:val="8"/>
-        </w:numPr>
-        <w:autoSpaceDE w:val="0"/>
-        <w:autoSpaceDN w:val="0"/>
-        <w:adjustRightInd w:val="0"/>
-        <w:spacing w:after="0" w:line="240" w:lineRule="auto"/>
-        <w:rPr>
-          <w:rFonts w:ascii="SabonLTStd-Roman" w:hAnsi="SabonLTStd-Roman" w:cs="SabonLTStd-Roman"/>
-          <w:sz w:val="19"/>
-          <w:szCs w:val="19"/>
-        </w:rPr>
-      </w:pPr>
-      <w:r>
-        <w:rPr>
-          <w:rFonts w:ascii="SabonLTStd-Roman" w:hAnsi="SabonLTStd-Roman" w:cs="SabonLTStd-Roman"/>
-          <w:sz w:val="19"/>
-          <w:szCs w:val="19"/>
-        </w:rPr>
-        <w:t>When a</w:t>
-      </w:r>
-      <w:r>
-        <w:rPr>
-          <w:rFonts w:ascii="SabonLTStd-Roman" w:hAnsi="SabonLTStd-Roman" w:cs="SabonLTStd-Roman"/>
-          <w:sz w:val="19"/>
-          <w:szCs w:val="19"/>
-        </w:rPr>
-        <w:t>n</w:t>
-      </w:r>
-      <w:r>
-        <w:rPr>
-          <w:rFonts w:ascii="SabonLTStd-Roman" w:hAnsi="SabonLTStd-Roman" w:cs="SabonLTStd-Roman"/>
-          <w:sz w:val="19"/>
-          <w:szCs w:val="19"/>
-        </w:rPr>
-        <w:t xml:space="preserve"> interface class wants to inherit an interface it is do so by </w:t>
-      </w:r>
-      <w:r>
-        <w:rPr>
-          <w:rFonts w:ascii="SabonLTStd-Roman" w:hAnsi="SabonLTStd-Roman" w:cs="SabonLTStd-Roman"/>
-          <w:sz w:val="19"/>
-          <w:szCs w:val="19"/>
-        </w:rPr>
-        <w:t xml:space="preserve">extending </w:t>
-      </w:r>
-      <w:r>
-        <w:rPr>
-          <w:rFonts w:ascii="SabonLTStd-Roman" w:hAnsi="SabonLTStd-Roman" w:cs="SabonLTStd-Roman"/>
-          <w:sz w:val="19"/>
-          <w:szCs w:val="19"/>
-        </w:rPr>
-        <w:t>it.</w:t>
-      </w:r>
-    </w:p>
-    <w:p>
-      <w:pPr>
-        <w:pStyle w:val="ListParagraph"/>
-        <w:numPr>
-          <w:ilvl w:val="1"/>
-          <w:numId w:val="8"/>
-        </w:numPr>
-        <w:autoSpaceDE w:val="0"/>
-        <w:autoSpaceDN w:val="0"/>
-        <w:adjustRightInd w:val="0"/>
-        <w:spacing w:after="0" w:line="240" w:lineRule="auto"/>
-        <w:rPr>
-          <w:rFonts w:ascii="SourceCodePro-Regular" w:hAnsi="SourceCodePro-Regular" w:cs="SourceCodePro-Regular"/>
-          <w:sz w:val="18"/>
-          <w:szCs w:val="18"/>
-          <w:highlight w:val="lightGray"/>
-        </w:rPr>
-      </w:pPr>
-      <w:r>
-        <w:rPr>
-          <w:rFonts w:ascii="SourceCodePro-Regular" w:hAnsi="SourceCodePro-Regular" w:cs="SourceCodePro-Regular"/>
-          <w:sz w:val="18"/>
-          <w:szCs w:val="18"/>
-          <w:highlight w:val="lightGray"/>
-        </w:rPr>
-        <w:t>public interface Seal extends HasTail, HasWhiskers {</w:t>
-      </w:r>
-      <w:r>
-        <w:rPr>
-          <w:rFonts w:ascii="SourceCodePro-Regular" w:hAnsi="SourceCodePro-Regular" w:cs="SourceCodePro-Regular"/>
-          <w:sz w:val="18"/>
-          <w:szCs w:val="18"/>
-          <w:highlight w:val="lightGray"/>
-        </w:rPr>
-        <w:t>}</w:t>
-      </w:r>
-    </w:p>
-    <w:p>
-      <w:pPr>
-        <w:pStyle w:val="ListParagraph"/>
-        <w:numPr>
-          <w:ilvl w:val="0"/>
-          <w:numId w:val="8"/>
-        </w:numPr>
-        <w:autoSpaceDE w:val="0"/>
-        <w:autoSpaceDN w:val="0"/>
-        <w:adjustRightInd w:val="0"/>
-        <w:spacing w:after="0" w:line="240" w:lineRule="auto"/>
-        <w:rPr>
-          <w:rFonts w:ascii="SabonLTStd-Roman" w:hAnsi="SabonLTStd-Roman" w:cs="SabonLTStd-Roman"/>
-          <w:sz w:val="19"/>
-          <w:szCs w:val="19"/>
-        </w:rPr>
-      </w:pPr>
-      <w:r>
-        <w:rPr>
-          <w:rFonts w:ascii="SabonLTStd-Roman" w:hAnsi="SabonLTStd-Roman" w:cs="SabonLTStd-Roman"/>
-          <w:sz w:val="19"/>
-          <w:szCs w:val="19"/>
-        </w:rPr>
-        <w:t>When a</w:t>
-      </w:r>
-      <w:r>
-        <w:rPr>
-          <w:rFonts w:ascii="SabonLTStd-Roman" w:hAnsi="SabonLTStd-Roman" w:cs="SabonLTStd-Roman"/>
-          <w:sz w:val="19"/>
-          <w:szCs w:val="19"/>
-        </w:rPr>
-        <w:t>n</w:t>
-      </w:r>
-      <w:r>
-        <w:rPr>
-          <w:rFonts w:ascii="SabonLTStd-Roman" w:hAnsi="SabonLTStd-Roman" w:cs="SabonLTStd-Roman"/>
-          <w:sz w:val="19"/>
-          <w:szCs w:val="19"/>
-        </w:rPr>
-        <w:t xml:space="preserve"> </w:t>
-      </w:r>
-      <w:r>
-        <w:rPr>
-          <w:rFonts w:ascii="SabonLTStd-Roman" w:hAnsi="SabonLTStd-Roman" w:cs="SabonLTStd-Roman"/>
-          <w:sz w:val="19"/>
-          <w:szCs w:val="19"/>
-        </w:rPr>
-        <w:t>abstract</w:t>
-      </w:r>
-      <w:r>
-        <w:rPr>
-          <w:rFonts w:ascii="SabonLTStd-Roman" w:hAnsi="SabonLTStd-Roman" w:cs="SabonLTStd-Roman"/>
-          <w:sz w:val="19"/>
-          <w:szCs w:val="19"/>
-        </w:rPr>
-        <w:t xml:space="preserve"> class wants to inherit an interface it is do so by implementing it.</w:t>
-      </w:r>
-    </w:p>
-    <w:p>
-      <w:pPr>
-        <w:pStyle w:val="ListParagraph"/>
-        <w:numPr>
-          <w:ilvl w:val="1"/>
-          <w:numId w:val="8"/>
-        </w:numPr>
-        <w:autoSpaceDE w:val="0"/>
-        <w:autoSpaceDN w:val="0"/>
-        <w:adjustRightInd w:val="0"/>
-        <w:spacing w:after="0" w:line="240" w:lineRule="auto"/>
-        <w:rPr>
-          <w:rFonts w:ascii="SourceCodePro-Regular" w:hAnsi="SourceCodePro-Regular" w:cs="SourceCodePro-Regular"/>
-          <w:sz w:val="18"/>
-          <w:szCs w:val="18"/>
-        </w:rPr>
-      </w:pPr>
-      <w:r>
-        <w:rPr>
-          <w:rFonts w:ascii="SourceCodePro-Regular" w:hAnsi="SourceCodePro-Regular" w:cs="SourceCodePro-Regular"/>
-          <w:sz w:val="18"/>
-          <w:szCs w:val="18"/>
-          <w:highlight w:val="lightGray"/>
-        </w:rPr>
-        <w:t>public class FieldMouse implements CanBurrow</w:t>
-      </w:r>
-    </w:p>
-    <w:p>
-      <w:pPr>
-        <w:autoSpaceDE w:val="0"/>
-        <w:autoSpaceDN w:val="0"/>
-        <w:adjustRightInd w:val="0"/>
-        <w:spacing w:after="0" w:line="240" w:lineRule="auto"/>
-        <w:rPr>
-          <w:rFonts w:ascii="SabonLTStd-Roman" w:hAnsi="SabonLTStd-Roman" w:cs="SabonLTStd-Roman"/>
-          <w:sz w:val="19"/>
-          <w:szCs w:val="19"/>
-        </w:rPr>
-      </w:pPr>
-    </w:p>
-    <w:p>
-      <w:pPr>
-        <w:pStyle w:val="Heading2"/>
-        <w:rPr>
-          <w:rFonts w:ascii="UniversLTStd" w:hAnsi="UniversLTStd" w:cs="UniversLTStd"/>
-          <w:sz w:val="40"/>
-          <w:szCs w:val="40"/>
-        </w:rPr>
-      </w:pPr>
-      <w:r>
-        <w:rPr>
-          <w:rFonts w:ascii="UniversLTStd" w:hAnsi="UniversLTStd" w:cs="UniversLTStd"/>
-          <w:sz w:val="40"/>
-          <w:szCs w:val="40"/>
-        </w:rPr>
-        <w:t>Multiple Inheritance</w:t>
-      </w:r>
-      <w:r>
-        <w:rPr>
-          <w:rFonts w:ascii="UniversLTStd" w:hAnsi="UniversLTStd" w:cs="UniversLTStd"/>
-          <w:sz w:val="40"/>
-          <w:szCs w:val="40"/>
-        </w:rPr>
-        <w:t>:</w:t>
-      </w:r>
-      <w:bookmarkStart w:id="0" w:name="_GoBack"/>
-      <w:bookmarkEnd w:id="0"/>
-    </w:p>
-    <w:p>
-      <w:pPr>
-        <w:autoSpaceDE w:val="0"/>
-        <w:autoSpaceDN w:val="0"/>
-        <w:adjustRightInd w:val="0"/>
-        <w:spacing w:after="0" w:line="240" w:lineRule="auto"/>
-        <w:rPr>
-          <w:rFonts w:ascii="Arial" w:hAnsi="Arial" w:cs="Arial"/>
-        </w:rPr>
-      </w:pPr>
-    </w:p>
-    <w:p>
-      <w:pPr>
-        <w:autoSpaceDE w:val="0"/>
-        <w:autoSpaceDN w:val="0"/>
-        <w:adjustRightInd w:val="0"/>
-        <w:spacing w:after="0" w:line="240" w:lineRule="auto"/>
-        <w:rPr>
-          <w:rFonts w:ascii="Arial" w:hAnsi="Arial" w:cs="Arial"/>
-        </w:rPr>
-      </w:pPr>
-    </w:p>
-    <w:p>
-      <w:pPr>
-        <w:autoSpaceDE w:val="0"/>
-        <w:autoSpaceDN w:val="0"/>
-        <w:adjustRightInd w:val="0"/>
-        <w:spacing w:after="0" w:line="240" w:lineRule="auto"/>
-        <w:rPr>
-          <w:rFonts w:ascii="Arial" w:hAnsi="Arial" w:cs="Arial"/>
-        </w:rPr>
-      </w:pPr>
-    </w:p>
-    <w:p>
-      <w:pPr>
-        <w:autoSpaceDE w:val="0"/>
-        <w:autoSpaceDN w:val="0"/>
-        <w:adjustRightInd w:val="0"/>
-        <w:spacing w:after="0" w:line="240" w:lineRule="auto"/>
-        <w:rPr>
-          <w:rFonts w:ascii="Arial" w:hAnsi="Arial" w:cs="Arial"/>
-        </w:rPr>
-      </w:pPr>
-    </w:p>
-    <w:p>
-      <w:pPr>
-        <w:autoSpaceDE w:val="0"/>
-        <w:autoSpaceDN w:val="0"/>
-        <w:adjustRightInd w:val="0"/>
-        <w:spacing w:after="0" w:line="240" w:lineRule="auto"/>
-        <w:rPr>
-          <w:rFonts w:ascii="Arial" w:hAnsi="Arial" w:cs="Arial"/>
-        </w:rPr>
-      </w:pPr>
     </w:p>
     <w:sectPr>
-      <w:headerReference w:type="default" r:id="rId10"/>
-      <w:footerReference w:type="default" r:id="rId11"/>
+      <w:headerReference w:type="default" r:id="rId9"/>
+      <w:footerReference w:type="default" r:id="rId10"/>
       <w:pgSz w:w="11907" w:h="16839" w:code="9"/>
       <w:pgMar w:top="1440" w:right="1440" w:bottom="1440" w:left="1440" w:header="720" w:footer="720" w:gutter="0"/>
       <w:cols w:space="720"/>
@@ -1201,7 +613,7 @@
               </w14:shadow>
               <w14:numForm w14:val="oldStyle"/>
             </w:rPr>
-            <w:t>2</w:t>
+            <w:t>1</w:t>
           </w:r>
           <w:r>
             <w:rPr>
@@ -1271,12 +683,12 @@
 <w:hdr xmlns:wpc="http://schemas.microsoft.com/office/word/2010/wordprocessingCanvas" xmlns:mc="http://schemas.openxmlformats.org/markup-compatibility/2006" xmlns:o="urn:schemas-microsoft-com:office:office" xmlns:r="http://schemas.openxmlformats.org/officeDocument/2006/relationships" xmlns:m="http://schemas.openxmlformats.org/officeDocument/2006/math" xmlns:v="urn:schemas-microsoft-com:vml" xmlns:wp14="http://schemas.microsoft.com/office/word/2010/wordprocessingDrawing" xmlns:wp="http://schemas.openxmlformats.org/drawingml/2006/wordprocessingDrawing" xmlns:w10="urn:schemas-microsoft-com:office:word" xmlns:w="http://schemas.openxmlformats.org/wordprocessingml/2006/main" xmlns:w14="http://schemas.microsoft.com/office/word/2010/wordml" xmlns:wpg="http://schemas.microsoft.com/office/word/2010/wordprocessingGroup" xmlns:wpi="http://schemas.microsoft.com/office/word/2010/wordprocessingInk" xmlns:wne="http://schemas.microsoft.com/office/word/2006/wordml" xmlns:wps="http://schemas.microsoft.com/office/word/2010/wordprocessingShape" mc:Ignorable="w14 wp14">
   <w:tbl>
     <w:tblPr>
-      <w:tblW w:w="0" w:type="auto"/>
+      <w:tblW w:w="9918" w:type="dxa"/>
       <w:tblLook w:val="04A0" w:firstRow="1" w:lastRow="0" w:firstColumn="1" w:lastColumn="0" w:noHBand="0" w:noVBand="1"/>
     </w:tblPr>
     <w:tblGrid>
       <w:gridCol w:w="792"/>
-      <w:gridCol w:w="3538"/>
+      <w:gridCol w:w="9126"/>
     </w:tblGrid>
     <w:tr>
       <w:trPr>
@@ -1326,7 +738,7 @@
               <w:sz w:val="32"/>
               <w:szCs w:val="32"/>
             </w:rPr>
-            <w:t>2</w:t>
+            <w:t>1</w:t>
           </w:r>
           <w:r>
             <w:rPr>
@@ -1359,7 +771,7 @@
         <w:sdtContent>
           <w:tc>
             <w:tcPr>
-              <w:tcW w:w="0" w:type="auto"/>
+              <w:tcW w:w="9126" w:type="dxa"/>
               <w:vAlign w:val="center"/>
             </w:tcPr>
             <w:p>
@@ -1379,7 +791,7 @@
                   <w:sz w:val="32"/>
                   <w:szCs w:val="32"/>
                 </w:rPr>
-                <w:t>Chapter 5 Class Design</w:t>
+                <w:t>Chapter 2 Operators and Statements</w:t>
               </w:r>
             </w:p>
           </w:tc>
@@ -2411,6 +1823,29 @@
     <w:name w:val="Normal"/>
     <w:qFormat/>
   </w:style>
+  <w:style w:type="paragraph" w:styleId="Heading1">
+    <w:name w:val="heading 1"/>
+    <w:basedOn w:val="Normal"/>
+    <w:next w:val="Normal"/>
+    <w:link w:val="Heading1Char"/>
+    <w:uiPriority w:val="9"/>
+    <w:qFormat/>
+    <w:rsid w:val="00A00C9B"/>
+    <w:pPr>
+      <w:keepNext/>
+      <w:keepLines/>
+      <w:spacing w:before="480" w:after="0"/>
+      <w:outlineLvl w:val="0"/>
+    </w:pPr>
+    <w:rPr>
+      <w:rFonts w:asciiTheme="majorHAnsi" w:eastAsiaTheme="majorEastAsia" w:hAnsiTheme="majorHAnsi" w:cstheme="majorBidi"/>
+      <w:b/>
+      <w:bCs/>
+      <w:color w:val="365F91" w:themeColor="accent1" w:themeShade="BF"/>
+      <w:sz w:val="28"/>
+      <w:szCs w:val="28"/>
+    </w:rPr>
+  </w:style>
   <w:style w:type="paragraph" w:styleId="Heading2">
     <w:name w:val="heading 2"/>
     <w:basedOn w:val="Normal"/>
@@ -2438,6 +1873,7 @@
   <w:style w:type="character" w:default="1" w:styleId="DefaultParagraphFont">
     <w:name w:val="Default Paragraph Font"/>
     <w:uiPriority w:val="1"/>
+    <w:semiHidden/>
     <w:unhideWhenUsed/>
   </w:style>
   <w:style w:type="table" w:default="1" w:styleId="TableNormal">
@@ -2560,6 +1996,21 @@
       <w:ind w:left="720"/>
       <w:contextualSpacing/>
     </w:pPr>
+  </w:style>
+  <w:style w:type="character" w:customStyle="1" w:styleId="Heading1Char">
+    <w:name w:val="Heading 1 Char"/>
+    <w:basedOn w:val="DefaultParagraphFont"/>
+    <w:link w:val="Heading1"/>
+    <w:uiPriority w:val="9"/>
+    <w:rsid w:val="00A00C9B"/>
+    <w:rPr>
+      <w:rFonts w:asciiTheme="majorHAnsi" w:eastAsiaTheme="majorEastAsia" w:hAnsiTheme="majorHAnsi" w:cstheme="majorBidi"/>
+      <w:b/>
+      <w:bCs/>
+      <w:color w:val="365F91" w:themeColor="accent1" w:themeShade="BF"/>
+      <w:sz w:val="28"/>
+      <w:szCs w:val="28"/>
+    </w:rPr>
   </w:style>
 </w:styles>
 </file>
@@ -2724,6 +2175,29 @@
     <w:name w:val="Normal"/>
     <w:qFormat/>
   </w:style>
+  <w:style w:type="paragraph" w:styleId="Heading1">
+    <w:name w:val="heading 1"/>
+    <w:basedOn w:val="Normal"/>
+    <w:next w:val="Normal"/>
+    <w:link w:val="Heading1Char"/>
+    <w:uiPriority w:val="9"/>
+    <w:qFormat/>
+    <w:rsid w:val="00A00C9B"/>
+    <w:pPr>
+      <w:keepNext/>
+      <w:keepLines/>
+      <w:spacing w:before="480" w:after="0"/>
+      <w:outlineLvl w:val="0"/>
+    </w:pPr>
+    <w:rPr>
+      <w:rFonts w:asciiTheme="majorHAnsi" w:eastAsiaTheme="majorEastAsia" w:hAnsiTheme="majorHAnsi" w:cstheme="majorBidi"/>
+      <w:b/>
+      <w:bCs/>
+      <w:color w:val="365F91" w:themeColor="accent1" w:themeShade="BF"/>
+      <w:sz w:val="28"/>
+      <w:szCs w:val="28"/>
+    </w:rPr>
+  </w:style>
   <w:style w:type="paragraph" w:styleId="Heading2">
     <w:name w:val="heading 2"/>
     <w:basedOn w:val="Normal"/>
@@ -2751,6 +2225,7 @@
   <w:style w:type="character" w:default="1" w:styleId="DefaultParagraphFont">
     <w:name w:val="Default Paragraph Font"/>
     <w:uiPriority w:val="1"/>
+    <w:semiHidden/>
     <w:unhideWhenUsed/>
   </w:style>
   <w:style w:type="table" w:default="1" w:styleId="TableNormal">
@@ -2873,6 +2348,21 @@
       <w:ind w:left="720"/>
       <w:contextualSpacing/>
     </w:pPr>
+  </w:style>
+  <w:style w:type="character" w:customStyle="1" w:styleId="Heading1Char">
+    <w:name w:val="Heading 1 Char"/>
+    <w:basedOn w:val="DefaultParagraphFont"/>
+    <w:link w:val="Heading1"/>
+    <w:uiPriority w:val="9"/>
+    <w:rsid w:val="00A00C9B"/>
+    <w:rPr>
+      <w:rFonts w:asciiTheme="majorHAnsi" w:eastAsiaTheme="majorEastAsia" w:hAnsiTheme="majorHAnsi" w:cstheme="majorBidi"/>
+      <w:b/>
+      <w:bCs/>
+      <w:color w:val="365F91" w:themeColor="accent1" w:themeShade="BF"/>
+      <w:sz w:val="28"/>
+      <w:szCs w:val="28"/>
+    </w:rPr>
   </w:style>
 </w:styles>
 </file>
@@ -2966,36 +2456,12 @@
     <w:pitch w:val="variable"/>
     <w:sig w:usb0="E1002EFF" w:usb1="C000605B" w:usb2="00000029" w:usb3="00000000" w:csb0="000101FF" w:csb1="00000000"/>
   </w:font>
-  <w:font w:name="UniversLTStd">
-    <w:panose1 w:val="00000000000000000000"/>
-    <w:charset w:val="00"/>
-    <w:family w:val="auto"/>
-    <w:notTrueType/>
-    <w:pitch w:val="default"/>
-    <w:sig w:usb0="00000003" w:usb1="00000000" w:usb2="00000000" w:usb3="00000000" w:csb0="00000001" w:csb1="00000000"/>
-  </w:font>
   <w:font w:name="Arial">
     <w:panose1 w:val="020B0604020202020204"/>
     <w:charset w:val="00"/>
     <w:family w:val="swiss"/>
     <w:pitch w:val="variable"/>
     <w:sig w:usb0="E0002AFF" w:usb1="C0007843" w:usb2="00000009" w:usb3="00000000" w:csb0="000001FF" w:csb1="00000000"/>
-  </w:font>
-  <w:font w:name="SabonLTStd-Roman">
-    <w:panose1 w:val="00000000000000000000"/>
-    <w:charset w:val="00"/>
-    <w:family w:val="auto"/>
-    <w:notTrueType/>
-    <w:pitch w:val="default"/>
-    <w:sig w:usb0="00000003" w:usb1="00000000" w:usb2="00000000" w:usb3="00000000" w:csb0="00000001" w:csb1="00000000"/>
-  </w:font>
-  <w:font w:name="SourceCodePro-Regular">
-    <w:panose1 w:val="00000000000000000000"/>
-    <w:charset w:val="00"/>
-    <w:family w:val="auto"/>
-    <w:notTrueType/>
-    <w:pitch w:val="default"/>
-    <w:sig w:usb0="00000003" w:usb1="00000000" w:usb2="00000000" w:usb3="00000000" w:csb0="00000001" w:csb1="00000000"/>
   </w:font>
   <w:font w:name="UniversLTStd-BoldCn">
     <w:panose1 w:val="00000000000000000000"/>
@@ -3026,6 +2492,7 @@
     <w:rsid w:val="0053560A"/>
     <w:rsid w:val="009306AA"/>
     <w:rsid w:val="00A05050"/>
+    <w:rsid w:val="00F84995"/>
   </w:rsids>
   <m:mathPr>
     <m:mathFont m:val="Cambria Math"/>
@@ -3732,7 +3199,7 @@
 </file>
 
 <file path=customXml/itemProps1.xml><?xml version="1.0" encoding="utf-8"?>
-<ds:datastoreItem xmlns:ds="http://schemas.openxmlformats.org/officeDocument/2006/customXml" ds:itemID="{0D97EA4A-CC90-451B-A35D-A843C4AC048C}">
+<ds:datastoreItem xmlns:ds="http://schemas.openxmlformats.org/officeDocument/2006/customXml" ds:itemID="{ED14FA05-8BEB-44B8-9EB7-4669898399FF}">
   <ds:schemaRefs>
     <ds:schemaRef ds:uri="http://schemas.openxmlformats.org/officeDocument/2006/bibliography"/>
   </ds:schemaRefs>

</xml_diff>